<commit_message>
adding final exam notes
</commit_message>
<xml_diff>
--- a/Notes/w10.docx
+++ b/Notes/w10.docx
@@ -1759,23 +1759,7 @@
           <w:sz w:val="20"/>
           <w:szCs w:val="20"/>
         </w:rPr>
-        <w:t xml:space="preserve"> every </w:t>
-      </w:r>
-      <w:proofErr w:type="spellStart"/>
-      <w:r>
-        <w:rPr>
-          <w:sz w:val="20"/>
-          <w:szCs w:val="20"/>
-        </w:rPr>
-        <w:t>d_bits</w:t>
-      </w:r>
-      <w:proofErr w:type="spellEnd"/>
-      <w:r>
-        <w:rPr>
-          <w:sz w:val="20"/>
-          <w:szCs w:val="20"/>
-        </w:rPr>
-        <w:t xml:space="preserve"> add a parity bit</w:t>
+        <w:t xml:space="preserve"> every d_bits add a parity bit</w:t>
       </w:r>
       <w:r>
         <w:rPr>
@@ -2001,25 +1985,7 @@
           <w:sz w:val="20"/>
           <w:szCs w:val="20"/>
         </w:rPr>
-        <w:t xml:space="preserve">For each block of size </w:t>
-      </w:r>
-      <w:proofErr w:type="spellStart"/>
-      <w:r>
-        <w:rPr>
-          <w:color w:val="000000" w:themeColor="text1"/>
-          <w:sz w:val="20"/>
-          <w:szCs w:val="20"/>
-        </w:rPr>
-        <w:t>d_bits</w:t>
-      </w:r>
-      <w:proofErr w:type="spellEnd"/>
-      <w:r>
-        <w:rPr>
-          <w:color w:val="000000" w:themeColor="text1"/>
-          <w:sz w:val="20"/>
-          <w:szCs w:val="20"/>
-        </w:rPr>
-        <w:t>, count # of ones and compare with the following bit parity.</w:t>
+        <w:t>For each block of size d_bits, count # of ones and compare with the following bit parity.</w:t>
       </w:r>
     </w:p>
     <w:p>
@@ -2063,25 +2029,7 @@
           <w:sz w:val="20"/>
           <w:szCs w:val="20"/>
         </w:rPr>
-        <w:t xml:space="preserve">Cost: One extra bit for every </w:t>
-      </w:r>
-      <w:proofErr w:type="spellStart"/>
-      <w:r>
-        <w:rPr>
-          <w:color w:val="000000" w:themeColor="text1"/>
-          <w:sz w:val="20"/>
-          <w:szCs w:val="20"/>
-        </w:rPr>
-        <w:t>d_bits</w:t>
-      </w:r>
-      <w:proofErr w:type="spellEnd"/>
-      <w:r>
-        <w:rPr>
-          <w:color w:val="000000" w:themeColor="text1"/>
-          <w:sz w:val="20"/>
-          <w:szCs w:val="20"/>
-        </w:rPr>
-        <w:t xml:space="preserve"> (in this example, 21 </w:t>
+        <w:t xml:space="preserve">Cost: One extra bit for every d_bits (in this example, 21 </w:t>
       </w:r>
       <w:r>
         <w:rPr>
@@ -6930,6 +6878,8 @@
         </w:rPr>
         <w:t>Re-enter the MAIN PROCEDURE #1</w:t>
       </w:r>
+      <w:bookmarkStart w:id="0" w:name="_GoBack"/>
+      <w:bookmarkEnd w:id="0"/>
     </w:p>
     <w:p>
       <w:pPr>
@@ -7684,8 +7634,6 @@
         </w:rPr>
         <w:t>Not enough notes on CRC especially</w:t>
       </w:r>
-      <w:bookmarkStart w:id="0" w:name="_GoBack"/>
-      <w:bookmarkEnd w:id="0"/>
     </w:p>
     <w:sectPr>
       <w:pgSz w:w="11900" w:h="16840"/>

</xml_diff>